<commit_message>
Correção de texto e adição de conclusão
</commit_message>
<xml_diff>
--- a/docs/gitflow_trabalho_aula1.docx
+++ b/docs/gitflow_trabalho_aula1.docx
@@ -23,18 +23,19 @@
         <w:jc w:val="both"/>
       </w:pPr>
       <w:r>
-        <w:t>Quando falamos de desenvolvimento, onde temos uma equipe atuando</w:t>
-      </w:r>
-      <w:r>
-        <w:t xml:space="preserve">, seja um time de </w:t>
-      </w:r>
-      <w:proofErr w:type="spellStart"/>
-      <w:r>
-        <w:t>desnvolvimento</w:t>
-      </w:r>
-      <w:proofErr w:type="spellEnd"/>
-      <w:r>
-        <w:t xml:space="preserve"> ou time de dados ou até mesmo um time de infraestru</w:t>
+        <w:t>Quando falamos de desenvolvimento, onde temos uma equip</w:t>
+      </w:r>
+      <w:r>
+        <w:t>e</w:t>
+      </w:r>
+      <w:r>
+        <w:t xml:space="preserve">, seja de </w:t>
+      </w:r>
+      <w:r>
+        <w:t>desenvolvimento,</w:t>
+      </w:r>
+      <w:r>
+        <w:t xml:space="preserve"> dados ou até mesmo de infraestru</w:t>
       </w:r>
       <w:r>
         <w:t>tura,</w:t>
@@ -49,15 +50,13 @@
         <w:t xml:space="preserve"> mesmo código precisamos de um gerenciamento, pois temos várias etapas como requisitos do sistema, arquitetura, padrões de codificação, gerenciamento de configuração, </w:t>
       </w:r>
       <w:proofErr w:type="spellStart"/>
-      <w:proofErr w:type="gramStart"/>
       <w:r>
         <w:t>deploy</w:t>
       </w:r>
       <w:proofErr w:type="spellEnd"/>
       <w:r>
-        <w:t>, etc.</w:t>
-      </w:r>
-      <w:proofErr w:type="gramEnd"/>
+        <w:t xml:space="preserve"> etc.</w:t>
+      </w:r>
       <w:r>
         <w:t xml:space="preserve"> Além disso</w:t>
       </w:r>
@@ -74,7 +73,19 @@
         <w:t xml:space="preserve">digo </w:t>
       </w:r>
       <w:r>
-        <w:t xml:space="preserve">está sempre em constante mudanças e com isso surge a necessidade de controlar tudo isso, e uma das formas é utilizando o </w:t>
+        <w:t xml:space="preserve">está sempre em constante mudança e com isso surge a necessidade de controlar </w:t>
+      </w:r>
+      <w:r>
+        <w:t>todas essas mudanças. U</w:t>
+      </w:r>
+      <w:r>
+        <w:t xml:space="preserve">ma das formas </w:t>
+      </w:r>
+      <w:r>
+        <w:t xml:space="preserve">de fazer esse controle </w:t>
+      </w:r>
+      <w:r>
+        <w:t xml:space="preserve">é utilizando o </w:t>
       </w:r>
       <w:proofErr w:type="spellStart"/>
       <w:r>
@@ -90,26 +101,44 @@
         <w:jc w:val="both"/>
       </w:pPr>
       <w:r>
-        <w:t>Se imaginarmos</w:t>
-      </w:r>
-      <w:r>
-        <w:t xml:space="preserve"> vários times </w:t>
+        <w:t>Podemos imaginar diversos</w:t>
+      </w:r>
+      <w:r>
+        <w:t xml:space="preserve"> times </w:t>
       </w:r>
       <w:r>
         <w:t>trabalhando</w:t>
       </w:r>
       <w:r>
-        <w:t xml:space="preserve"> de forma concorrente e algumas vezes em tarefas conflitantes que exigem uma boa gestão do código para não se perder trabalho já feito ou problemas na consolidação de uma versão aceitável do código</w:t>
-      </w:r>
-      <w:r>
-        <w:t>, o</w:t>
-      </w:r>
-      <w:r>
-        <w:t xml:space="preserve"> </w:t>
-      </w:r>
-      <w:proofErr w:type="spellStart"/>
-      <w:r>
-        <w:t>Gitflow</w:t>
+        <w:t xml:space="preserve"> de forma concorrente e algumas vezes em tarefas conflitantes que exigem uma boa gestão do código para </w:t>
+      </w:r>
+      <w:r>
+        <w:t>que o</w:t>
+      </w:r>
+      <w:r>
+        <w:t xml:space="preserve"> trabalho já feito </w:t>
+      </w:r>
+      <w:r>
+        <w:t xml:space="preserve">não se perca </w:t>
+      </w:r>
+      <w:r>
+        <w:t xml:space="preserve">ou </w:t>
+      </w:r>
+      <w:r>
+        <w:t xml:space="preserve">para não haver </w:t>
+      </w:r>
+      <w:r>
+        <w:t>problemas na consolidação de uma versão aceitável do código</w:t>
+      </w:r>
+      <w:r>
+        <w:t>. O</w:t>
+      </w:r>
+      <w:r>
+        <w:t xml:space="preserve"> G</w:t>
+      </w:r>
+      <w:proofErr w:type="spellStart"/>
+      <w:r>
+        <w:t>itflow</w:t>
       </w:r>
       <w:proofErr w:type="spellEnd"/>
       <w:r>
@@ -124,7 +153,16 @@
       </w:r>
       <w:proofErr w:type="spellEnd"/>
       <w:r>
-        <w:t xml:space="preserve"> pode nos ajudar a melhorar a organização </w:t>
+        <w:t>,</w:t>
+      </w:r>
+      <w:r>
+        <w:t xml:space="preserve"> pode nos ajudar a melhorar </w:t>
+      </w:r>
+      <w:r>
+        <w:t>essa</w:t>
+      </w:r>
+      <w:r>
+        <w:t xml:space="preserve"> organização </w:t>
       </w:r>
       <w:r>
         <w:t>dos times</w:t>
@@ -146,15 +184,31 @@
       </w:r>
       <w:proofErr w:type="spellEnd"/>
       <w:r>
-        <w:t xml:space="preserve"> onde cada uma dela possui um papel definido </w:t>
-      </w:r>
-      <w:proofErr w:type="gramStart"/>
-      <w:r>
-        <w:t>e também</w:t>
-      </w:r>
-      <w:proofErr w:type="gramEnd"/>
-      <w:r>
-        <w:t xml:space="preserve"> defini como cada uma deve interagir com a outra. Elas são </w:t>
+        <w:t xml:space="preserve"> onde cada uma dela</w:t>
+      </w:r>
+      <w:r>
+        <w:t>s</w:t>
+      </w:r>
+      <w:r>
+        <w:t xml:space="preserve"> possui um papel definido</w:t>
+      </w:r>
+      <w:r>
+        <w:t xml:space="preserve">, assim como </w:t>
+      </w:r>
+      <w:r>
+        <w:t>defin</w:t>
+      </w:r>
+      <w:r>
+        <w:t>e</w:t>
+      </w:r>
+      <w:r>
+        <w:t xml:space="preserve"> </w:t>
+      </w:r>
+      <w:r>
+        <w:t xml:space="preserve">a forma que </w:t>
+      </w:r>
+      <w:r>
+        <w:t xml:space="preserve">cada uma deve interagir com a outra. Elas são </w:t>
       </w:r>
       <w:proofErr w:type="spellStart"/>
       <w:r>
@@ -557,6 +611,14 @@
       </w:r>
       <w:proofErr w:type="spellEnd"/>
       <w:r>
+        <w:t xml:space="preserve"> e </w:t>
+      </w:r>
+      <w:proofErr w:type="spellStart"/>
+      <w:r>
+        <w:t>bugfix</w:t>
+      </w:r>
+      <w:proofErr w:type="spellEnd"/>
+      <w:r>
         <w:t xml:space="preserve">. Eles são usados para corrigir rapidamente algum problema em produção. Este é o único </w:t>
       </w:r>
       <w:proofErr w:type="spellStart"/>
@@ -592,10 +654,11 @@
         <w:rPr>
           <w:noProof/>
         </w:rPr>
+        <w:lastRenderedPageBreak/>
         <w:drawing>
-          <wp:inline distT="0" distB="0" distL="0" distR="0" wp14:anchorId="25EADB73" wp14:editId="702D0505">
-            <wp:extent cx="2128723" cy="1457471"/>
-            <wp:effectExtent l="0" t="0" r="5080" b="9525"/>
+          <wp:inline distT="0" distB="0" distL="0" distR="0" wp14:anchorId="25EADB73" wp14:editId="7C6A9E97">
+            <wp:extent cx="3394486" cy="2324100"/>
+            <wp:effectExtent l="0" t="0" r="0" b="0"/>
             <wp:docPr id="1" name="Imagem 1"/>
             <wp:cNvGraphicFramePr>
               <a:graphicFrameLocks xmlns:a="http://schemas.openxmlformats.org/drawingml/2006/main" noChangeAspect="1"/>
@@ -616,7 +679,7 @@
                   <pic:spPr>
                     <a:xfrm>
                       <a:off x="0" y="0"/>
-                      <a:ext cx="2179984" cy="1492568"/>
+                      <a:ext cx="3503852" cy="2398980"/>
                     </a:xfrm>
                     <a:prstGeom prst="rect">
                       <a:avLst/>
@@ -635,8 +698,54 @@
         <w:jc w:val="both"/>
       </w:pPr>
       <w:r>
-        <w:lastRenderedPageBreak/>
-        <w:t xml:space="preserve">Um problema que o </w:t>
+        <w:t xml:space="preserve">Caso exista apenas a </w:t>
+      </w:r>
+      <w:proofErr w:type="spellStart"/>
+      <w:r>
+        <w:t>branch</w:t>
+      </w:r>
+      <w:proofErr w:type="spellEnd"/>
+      <w:r>
+        <w:t xml:space="preserve"> master, q</w:t>
+      </w:r>
+      <w:r>
+        <w:t xml:space="preserve">uando </w:t>
+      </w:r>
+      <w:r>
+        <w:t>um</w:t>
+      </w:r>
+      <w:r>
+        <w:t xml:space="preserve"> projeto</w:t>
+      </w:r>
+      <w:r>
+        <w:t>, já</w:t>
+      </w:r>
+      <w:r>
+        <w:t xml:space="preserve"> em produção</w:t>
+      </w:r>
+      <w:r>
+        <w:t xml:space="preserve">, </w:t>
+      </w:r>
+      <w:r>
+        <w:t>precisa</w:t>
+      </w:r>
+      <w:r>
+        <w:t xml:space="preserve"> </w:t>
+      </w:r>
+      <w:r>
+        <w:t>de uma correção por conta de um bug</w:t>
+      </w:r>
+      <w:r>
+        <w:t xml:space="preserve"> que </w:t>
+      </w:r>
+      <w:r>
+        <w:t xml:space="preserve">deve </w:t>
+      </w:r>
+      <w:r>
+        <w:t xml:space="preserve">ser resolvido imediatamente tal problema só poderia ser corrigido após o desenvolvimento das novas funcionalidades em questão. </w:t>
+      </w:r>
+      <w:r>
+        <w:t xml:space="preserve">Esse é um problema que pode ser facilmente resolvido pelo </w:t>
       </w:r>
       <w:proofErr w:type="spellStart"/>
       <w:r>
@@ -644,39 +753,7 @@
       </w:r>
       <w:proofErr w:type="spellEnd"/>
       <w:r>
-        <w:t xml:space="preserve"> nos ajuda a resolver </w:t>
-      </w:r>
-      <w:r>
-        <w:t xml:space="preserve">ocorreria quando </w:t>
-      </w:r>
-      <w:r>
-        <w:t>o projeto em produção</w:t>
-      </w:r>
-      <w:r>
-        <w:t xml:space="preserve"> e</w:t>
-      </w:r>
-      <w:r>
-        <w:t xml:space="preserve"> precisa</w:t>
-      </w:r>
-      <w:r>
-        <w:t xml:space="preserve"> </w:t>
-      </w:r>
-      <w:r>
-        <w:t>de uma correção por conta de um bug</w:t>
-      </w:r>
-      <w:r>
-        <w:t xml:space="preserve"> que precisa</w:t>
-      </w:r>
-      <w:r>
-        <w:t xml:space="preserve"> ser resolvido imediatamente e se existisse apenas a </w:t>
-      </w:r>
-      <w:proofErr w:type="spellStart"/>
-      <w:r>
-        <w:t>branch</w:t>
-      </w:r>
-      <w:proofErr w:type="spellEnd"/>
-      <w:r>
-        <w:t xml:space="preserve"> master, tal problema só poderia ser corrigido após o desenvolvimento das novas funcionalidades em questão. </w:t>
+        <w:t>.</w:t>
       </w:r>
     </w:p>
     <w:p>
@@ -684,19 +761,54 @@
         <w:jc w:val="both"/>
       </w:pPr>
       <w:r>
-        <w:tab/>
-        <w:t xml:space="preserve">Esse tipo de problema é um grande impeditivo para a escalabilidade dos times, ainda mais por conta das tecnologias tais como </w:t>
-      </w:r>
-      <w:proofErr w:type="spellStart"/>
-      <w:r>
-        <w:t>microservices</w:t>
-      </w:r>
-      <w:proofErr w:type="spellEnd"/>
-      <w:r>
-        <w:t>, data pipelines entre outras. Os times de alta performance precisam de flexibilidade e segurança na organização dos artefatos de códigos gerados.</w:t>
+        <w:t>Os times de alta performance precisam de flexibilidade e segurança na organização dos artefatos de códigos gerados</w:t>
+      </w:r>
+      <w:r>
+        <w:t xml:space="preserve"> e e</w:t>
+      </w:r>
+      <w:r>
+        <w:t xml:space="preserve">sse tipo de problema é um grande impeditivo para a escalabilidade dos times, ainda mais por conta das tecnologias tais como </w:t>
+      </w:r>
+      <w:proofErr w:type="spellStart"/>
+      <w:r>
+        <w:t>microserviços</w:t>
+      </w:r>
+      <w:proofErr w:type="spellEnd"/>
+      <w:r>
+        <w:t>, pipelines de dados, entre outras</w:t>
+      </w:r>
+      <w:r>
+        <w:t>.</w:t>
       </w:r>
     </w:p>
-    <w:p/>
+    <w:p>
+      <w:pPr>
+        <w:jc w:val="both"/>
+      </w:pPr>
+      <w:r>
+        <w:t xml:space="preserve">Em resumo, o </w:t>
+      </w:r>
+      <w:proofErr w:type="spellStart"/>
+      <w:r>
+        <w:t>GitFlow</w:t>
+      </w:r>
+      <w:proofErr w:type="spellEnd"/>
+      <w:r>
+        <w:t xml:space="preserve"> é um forte aliado das equipes quando se fala em desenvolvimento de código, permitindo </w:t>
+      </w:r>
+      <w:r>
+        <w:t>manutenções emergenciais, desenvolvimento de novas funcionalidades</w:t>
+      </w:r>
+      <w:r>
+        <w:t xml:space="preserve"> e rápida implementação sem deixar de lado o controle e versionamento das alterações realizadas</w:t>
+      </w:r>
+      <w:r>
+        <w:t xml:space="preserve">. Além disso permitindo que a equipe trabalhe paralelamente sem interferir </w:t>
+      </w:r>
+      <w:r>
+        <w:t>no trabalho que o outro está fazendo.</w:t>
+      </w:r>
+    </w:p>
     <w:sectPr>
       <w:pgSz w:w="12240" w:h="15840"/>
       <w:pgMar w:top="1440" w:right="1440" w:bottom="1440" w:left="1440" w:header="720" w:footer="720" w:gutter="0"/>

</xml_diff>